<commit_message>
petukhoskiy r.o add work
</commit_message>
<xml_diff>
--- a/Lr3/Petukhovskiy_R_O_22VMz/Лабораторная работа №3_Петуховский.docx
+++ b/Lr3/Petukhovskiy_R_O_22VMz/Лабораторная работа №3_Петуховский.docx
@@ -143,7 +143,17 @@
           <w:sz w:val="24"/>
           <w:szCs w:val="24"/>
         </w:rPr>
-        <w:t>УНИВЕРСИТЕТ им. Р.Е.АЛЕКСЕЕВА</w:t>
+        <w:t>УНИВЕРСИТЕТ им.</w:t>
+      </w:r>
+      <w:bookmarkStart w:id="0" w:name="_GoBack"/>
+      <w:bookmarkEnd w:id="0"/>
+      <w:r>
+        <w:rPr>
+          <w:rFonts w:ascii="Times New Roman" w:hAnsi="Times New Roman" w:cs="Times New Roman"/>
+          <w:sz w:val="24"/>
+          <w:szCs w:val="24"/>
+        </w:rPr>
+        <w:t xml:space="preserve"> Р.Е.АЛЕКСЕЕВА</w:t>
       </w:r>
     </w:p>
     <w:p>
@@ -2174,8 +2184,6 @@
         </w:rPr>
         <w:t>Сохранение добавления и изменения файлов</w:t>
       </w:r>
-      <w:bookmarkStart w:id="0" w:name="_GoBack"/>
-      <w:bookmarkEnd w:id="0"/>
     </w:p>
     <w:p>
       <w:pPr>
@@ -2205,17 +2213,15 @@
       <w:r>
         <w:rPr>
           <w:rFonts w:ascii="Times New Roman" w:hAnsi="Times New Roman" w:cs="Times New Roman"/>
-          <w:noProof/>
-          <w:color w:val="000000"/>
-          <w:sz w:val="28"/>
-          <w:szCs w:val="28"/>
-          <w:lang w:eastAsia="ru-RU"/>
+          <w:color w:val="000000"/>
+          <w:sz w:val="28"/>
+          <w:szCs w:val="28"/>
         </w:rPr>
         <w:drawing>
-          <wp:inline distT="0" distB="0" distL="0" distR="0" wp14:anchorId="21303E31" wp14:editId="52CEAB93">
-            <wp:extent cx="4495800" cy="2865120"/>
-            <wp:effectExtent l="0" t="0" r="0" b="0"/>
-            <wp:docPr id="8" name="Рисунок 8"/>
+          <wp:inline distT="0" distB="0" distL="0" distR="0" wp14:anchorId="6C70786F" wp14:editId="22DA8487">
+            <wp:extent cx="5940425" cy="4854575"/>
+            <wp:effectExtent l="0" t="0" r="3175" b="3175"/>
+            <wp:docPr id="10" name="Рисунок 10"/>
             <wp:cNvGraphicFramePr>
               <a:graphicFrameLocks xmlns:a="http://schemas.openxmlformats.org/drawingml/2006/main" noChangeAspect="1"/>
             </wp:cNvGraphicFramePr>
@@ -2223,36 +2229,23 @@
               <a:graphicData uri="http://schemas.openxmlformats.org/drawingml/2006/picture">
                 <pic:pic xmlns:pic="http://schemas.openxmlformats.org/drawingml/2006/picture">
                   <pic:nvPicPr>
-                    <pic:cNvPr id="0" name="Рисунок 17"/>
-                    <pic:cNvPicPr>
-                      <a:picLocks noChangeAspect="1" noChangeArrowheads="1"/>
-                    </pic:cNvPicPr>
+                    <pic:cNvPr id="1" name=""/>
+                    <pic:cNvPicPr/>
                   </pic:nvPicPr>
                   <pic:blipFill>
-                    <a:blip r:embed="rId11">
-                      <a:extLst>
-                        <a:ext uri="{28A0092B-C50C-407E-A947-70E740481C1C}">
-                          <a14:useLocalDpi xmlns:a14="http://schemas.microsoft.com/office/drawing/2010/main" val="0"/>
-                        </a:ext>
-                      </a:extLst>
-                    </a:blip>
-                    <a:srcRect/>
+                    <a:blip r:embed="rId11"/>
                     <a:stretch>
                       <a:fillRect/>
                     </a:stretch>
                   </pic:blipFill>
-                  <pic:spPr bwMode="auto">
+                  <pic:spPr>
                     <a:xfrm>
                       <a:off x="0" y="0"/>
-                      <a:ext cx="4495800" cy="2865120"/>
+                      <a:ext cx="5940425" cy="4854575"/>
                     </a:xfrm>
                     <a:prstGeom prst="rect">
                       <a:avLst/>
                     </a:prstGeom>
-                    <a:noFill/>
-                    <a:ln>
-                      <a:noFill/>
-                    </a:ln>
                   </pic:spPr>
                 </pic:pic>
               </a:graphicData>
@@ -2340,17 +2333,16 @@
       <w:r>
         <w:rPr>
           <w:rFonts w:ascii="Times New Roman" w:hAnsi="Times New Roman" w:cs="Times New Roman"/>
-          <w:noProof/>
-          <w:color w:val="000000"/>
-          <w:sz w:val="28"/>
-          <w:szCs w:val="28"/>
-          <w:lang w:eastAsia="ru-RU"/>
-        </w:rPr>
+          <w:color w:val="000000"/>
+          <w:sz w:val="28"/>
+          <w:szCs w:val="28"/>
+        </w:rPr>
+        <w:lastRenderedPageBreak/>
         <w:drawing>
-          <wp:inline distT="0" distB="0" distL="0" distR="0" wp14:anchorId="5D991512" wp14:editId="54CA383E">
-            <wp:extent cx="4503420" cy="2834640"/>
-            <wp:effectExtent l="0" t="0" r="0" b="3810"/>
-            <wp:docPr id="7" name="Рисунок 7"/>
+          <wp:inline distT="0" distB="0" distL="0" distR="0" wp14:anchorId="5843719A" wp14:editId="6C426CD3">
+            <wp:extent cx="5940425" cy="4892675"/>
+            <wp:effectExtent l="0" t="0" r="3175" b="3175"/>
+            <wp:docPr id="11" name="Рисунок 11"/>
             <wp:cNvGraphicFramePr>
               <a:graphicFrameLocks xmlns:a="http://schemas.openxmlformats.org/drawingml/2006/main" noChangeAspect="1"/>
             </wp:cNvGraphicFramePr>
@@ -2358,36 +2350,23 @@
               <a:graphicData uri="http://schemas.openxmlformats.org/drawingml/2006/picture">
                 <pic:pic xmlns:pic="http://schemas.openxmlformats.org/drawingml/2006/picture">
                   <pic:nvPicPr>
-                    <pic:cNvPr id="0" name="Рисунок 1"/>
-                    <pic:cNvPicPr>
-                      <a:picLocks noChangeAspect="1" noChangeArrowheads="1"/>
-                    </pic:cNvPicPr>
+                    <pic:cNvPr id="1" name=""/>
+                    <pic:cNvPicPr/>
                   </pic:nvPicPr>
                   <pic:blipFill>
-                    <a:blip r:embed="rId12">
-                      <a:extLst>
-                        <a:ext uri="{28A0092B-C50C-407E-A947-70E740481C1C}">
-                          <a14:useLocalDpi xmlns:a14="http://schemas.microsoft.com/office/drawing/2010/main" val="0"/>
-                        </a:ext>
-                      </a:extLst>
-                    </a:blip>
-                    <a:srcRect/>
+                    <a:blip r:embed="rId12"/>
                     <a:stretch>
                       <a:fillRect/>
                     </a:stretch>
                   </pic:blipFill>
-                  <pic:spPr bwMode="auto">
+                  <pic:spPr>
                     <a:xfrm>
                       <a:off x="0" y="0"/>
-                      <a:ext cx="4503420" cy="2834640"/>
+                      <a:ext cx="5940425" cy="4892675"/>
                     </a:xfrm>
                     <a:prstGeom prst="rect">
                       <a:avLst/>
                     </a:prstGeom>
-                    <a:noFill/>
-                    <a:ln>
-                      <a:noFill/>
-                    </a:ln>
                   </pic:spPr>
                 </pic:pic>
               </a:graphicData>
@@ -2523,11 +2502,17 @@
     </w:p>
     <w:p>
       <w:pPr>
-        <w:autoSpaceDE w:val="0"/>
-        <w:autoSpaceDN w:val="0"/>
-        <w:adjustRightInd w:val="0"/>
-        <w:spacing w:after="0" w:line="240" w:lineRule="auto"/>
-        <w:ind w:left="1985" w:hanging="1276"/>
+        <w:spacing w:line="240" w:lineRule="auto"/>
+        <w:rPr>
+          <w:rFonts w:ascii="Times New Roman" w:hAnsi="Times New Roman" w:cs="Times New Roman"/>
+          <w:noProof/>
+          <w:color w:val="000000"/>
+          <w:sz w:val="24"/>
+          <w:szCs w:val="24"/>
+          <w:lang w:eastAsia="ru-RU"/>
+        </w:rPr>
+      </w:pPr>
+      <w:r>
         <w:rPr>
           <w:rFonts w:ascii="Times New Roman" w:hAnsi="Times New Roman" w:cs="Times New Roman"/>
           <w:b/>
@@ -2535,37 +2520,22 @@
           <w:sz w:val="28"/>
           <w:szCs w:val="28"/>
         </w:rPr>
-      </w:pPr>
-    </w:p>
-    <w:p>
-      <w:pPr>
-        <w:autoSpaceDE w:val="0"/>
-        <w:autoSpaceDN w:val="0"/>
-        <w:adjustRightInd w:val="0"/>
-        <w:spacing w:after="0" w:line="240" w:lineRule="auto"/>
-        <w:jc w:val="center"/>
-        <w:rPr>
-          <w:rFonts w:ascii="Times New Roman" w:hAnsi="Times New Roman" w:cs="Times New Roman"/>
-          <w:color w:val="000000"/>
-          <w:sz w:val="24"/>
-          <w:szCs w:val="24"/>
-        </w:rPr>
-      </w:pPr>
-      <w:r>
-        <w:rPr>
-          <w:rFonts w:ascii="Times New Roman" w:hAnsi="Times New Roman" w:cs="Times New Roman"/>
-          <w:noProof/>
-          <w:color w:val="000000"/>
-          <w:sz w:val="24"/>
-          <w:szCs w:val="24"/>
-          <w:lang w:eastAsia="ru-RU"/>
-        </w:rPr>
         <w:lastRenderedPageBreak/>
+        <w:tab/>
+      </w:r>
+      <w:r>
+        <w:rPr>
+          <w:rFonts w:ascii="Times New Roman" w:hAnsi="Times New Roman" w:cs="Times New Roman"/>
+          <w:b/>
+          <w:color w:val="000000"/>
+          <w:sz w:val="28"/>
+          <w:szCs w:val="28"/>
+        </w:rPr>
         <w:drawing>
-          <wp:inline distT="0" distB="0" distL="0" distR="0" wp14:anchorId="6CDC8128" wp14:editId="6253C52E">
-            <wp:extent cx="4480560" cy="2819400"/>
-            <wp:effectExtent l="0" t="0" r="0" b="0"/>
-            <wp:docPr id="6" name="Рисунок 6"/>
+          <wp:inline distT="0" distB="0" distL="0" distR="0" wp14:anchorId="687B06DE" wp14:editId="5F32CF84">
+            <wp:extent cx="5940425" cy="4792345"/>
+            <wp:effectExtent l="0" t="0" r="3175" b="8255"/>
+            <wp:docPr id="12" name="Рисунок 12"/>
             <wp:cNvGraphicFramePr>
               <a:graphicFrameLocks xmlns:a="http://schemas.openxmlformats.org/drawingml/2006/main" noChangeAspect="1"/>
             </wp:cNvGraphicFramePr>
@@ -2573,36 +2543,23 @@
               <a:graphicData uri="http://schemas.openxmlformats.org/drawingml/2006/picture">
                 <pic:pic xmlns:pic="http://schemas.openxmlformats.org/drawingml/2006/picture">
                   <pic:nvPicPr>
-                    <pic:cNvPr id="0" name="Рисунок 2"/>
-                    <pic:cNvPicPr>
-                      <a:picLocks noChangeAspect="1" noChangeArrowheads="1"/>
-                    </pic:cNvPicPr>
+                    <pic:cNvPr id="1" name=""/>
+                    <pic:cNvPicPr/>
                   </pic:nvPicPr>
                   <pic:blipFill>
-                    <a:blip r:embed="rId13">
-                      <a:extLst>
-                        <a:ext uri="{28A0092B-C50C-407E-A947-70E740481C1C}">
-                          <a14:useLocalDpi xmlns:a14="http://schemas.microsoft.com/office/drawing/2010/main" val="0"/>
-                        </a:ext>
-                      </a:extLst>
-                    </a:blip>
-                    <a:srcRect/>
+                    <a:blip r:embed="rId13"/>
                     <a:stretch>
                       <a:fillRect/>
                     </a:stretch>
                   </pic:blipFill>
-                  <pic:spPr bwMode="auto">
+                  <pic:spPr>
                     <a:xfrm>
                       <a:off x="0" y="0"/>
-                      <a:ext cx="4480560" cy="2819400"/>
+                      <a:ext cx="5940425" cy="4792345"/>
                     </a:xfrm>
                     <a:prstGeom prst="rect">
                       <a:avLst/>
                     </a:prstGeom>
-                    <a:noFill/>
-                    <a:ln>
-                      <a:noFill/>
-                    </a:ln>
                   </pic:spPr>
                 </pic:pic>
               </a:graphicData>
@@ -2624,20 +2581,6 @@
           <w:lang w:eastAsia="ru-RU"/>
         </w:rPr>
       </w:pPr>
-    </w:p>
-    <w:p>
-      <w:pPr>
-        <w:spacing w:line="240" w:lineRule="auto"/>
-        <w:ind w:left="709"/>
-        <w:rPr>
-          <w:rFonts w:ascii="Times New Roman" w:hAnsi="Times New Roman" w:cs="Times New Roman"/>
-          <w:noProof/>
-          <w:color w:val="000000"/>
-          <w:sz w:val="24"/>
-          <w:szCs w:val="24"/>
-          <w:lang w:eastAsia="ru-RU"/>
-        </w:rPr>
-      </w:pPr>
       <w:r>
         <w:rPr>
           <w:rFonts w:ascii="Times New Roman" w:hAnsi="Times New Roman" w:cs="Times New Roman"/>
@@ -2667,17 +2610,16 @@
       <w:r>
         <w:rPr>
           <w:rFonts w:ascii="Times New Roman" w:hAnsi="Times New Roman" w:cs="Times New Roman"/>
-          <w:noProof/>
-          <w:color w:val="000000"/>
-          <w:sz w:val="24"/>
-          <w:szCs w:val="24"/>
-          <w:lang w:eastAsia="ru-RU"/>
-        </w:rPr>
+          <w:color w:val="000000"/>
+          <w:sz w:val="24"/>
+          <w:szCs w:val="24"/>
+        </w:rPr>
+        <w:lastRenderedPageBreak/>
         <w:drawing>
-          <wp:inline distT="0" distB="0" distL="0" distR="0" wp14:anchorId="42C0540C" wp14:editId="67651E22">
-            <wp:extent cx="4480560" cy="2819400"/>
-            <wp:effectExtent l="0" t="0" r="0" b="0"/>
-            <wp:docPr id="5" name="Рисунок 5"/>
+          <wp:inline distT="0" distB="0" distL="0" distR="0" wp14:anchorId="2E168C74" wp14:editId="4479C286">
+            <wp:extent cx="5940425" cy="4803775"/>
+            <wp:effectExtent l="0" t="0" r="3175" b="0"/>
+            <wp:docPr id="17" name="Рисунок 17"/>
             <wp:cNvGraphicFramePr>
               <a:graphicFrameLocks xmlns:a="http://schemas.openxmlformats.org/drawingml/2006/main" noChangeAspect="1"/>
             </wp:cNvGraphicFramePr>
@@ -2685,36 +2627,23 @@
               <a:graphicData uri="http://schemas.openxmlformats.org/drawingml/2006/picture">
                 <pic:pic xmlns:pic="http://schemas.openxmlformats.org/drawingml/2006/picture">
                   <pic:nvPicPr>
-                    <pic:cNvPr id="0" name="Рисунок 3"/>
-                    <pic:cNvPicPr>
-                      <a:picLocks noChangeAspect="1" noChangeArrowheads="1"/>
-                    </pic:cNvPicPr>
+                    <pic:cNvPr id="1" name=""/>
+                    <pic:cNvPicPr/>
                   </pic:nvPicPr>
                   <pic:blipFill>
-                    <a:blip r:embed="rId14">
-                      <a:extLst>
-                        <a:ext uri="{28A0092B-C50C-407E-A947-70E740481C1C}">
-                          <a14:useLocalDpi xmlns:a14="http://schemas.microsoft.com/office/drawing/2010/main" val="0"/>
-                        </a:ext>
-                      </a:extLst>
-                    </a:blip>
-                    <a:srcRect/>
+                    <a:blip r:embed="rId14"/>
                     <a:stretch>
                       <a:fillRect/>
                     </a:stretch>
                   </pic:blipFill>
-                  <pic:spPr bwMode="auto">
+                  <pic:spPr>
                     <a:xfrm>
                       <a:off x="0" y="0"/>
-                      <a:ext cx="4480560" cy="2819400"/>
+                      <a:ext cx="5940425" cy="4803775"/>
                     </a:xfrm>
                     <a:prstGeom prst="rect">
                       <a:avLst/>
                     </a:prstGeom>
-                    <a:noFill/>
-                    <a:ln>
-                      <a:noFill/>
-                    </a:ln>
                   </pic:spPr>
                 </pic:pic>
               </a:graphicData>
@@ -2766,219 +2695,6 @@
     <w:p>
       <w:pPr>
         <w:spacing w:line="240" w:lineRule="auto"/>
-        <w:ind w:left="1985" w:hanging="1276"/>
-        <w:rPr>
-          <w:rFonts w:ascii="Times New Roman" w:hAnsi="Times New Roman" w:cs="Times New Roman"/>
-          <w:color w:val="000000"/>
-          <w:sz w:val="24"/>
-          <w:szCs w:val="24"/>
-        </w:rPr>
-      </w:pPr>
-    </w:p>
-    <w:p>
-      <w:pPr>
-        <w:tabs>
-          <w:tab w:val="left" w:pos="1418"/>
-          <w:tab w:val="left" w:pos="7938"/>
-        </w:tabs>
-        <w:spacing w:line="240" w:lineRule="auto"/>
-        <w:jc w:val="center"/>
-        <w:rPr>
-          <w:rFonts w:ascii="Times New Roman" w:hAnsi="Times New Roman" w:cs="Times New Roman"/>
-          <w:color w:val="000000"/>
-          <w:sz w:val="24"/>
-          <w:szCs w:val="24"/>
-          <w:lang w:val="en-US"/>
-        </w:rPr>
-      </w:pPr>
-      <w:r>
-        <w:rPr>
-          <w:rFonts w:ascii="Times New Roman" w:hAnsi="Times New Roman" w:cs="Times New Roman"/>
-          <w:noProof/>
-          <w:color w:val="000000"/>
-          <w:sz w:val="24"/>
-          <w:szCs w:val="24"/>
-          <w:lang w:eastAsia="ru-RU"/>
-        </w:rPr>
-        <w:lastRenderedPageBreak/>
-        <w:drawing>
-          <wp:inline distT="0" distB="0" distL="0" distR="0" wp14:anchorId="2D41ED06" wp14:editId="552EBD85">
-            <wp:extent cx="4457700" cy="2804160"/>
-            <wp:effectExtent l="0" t="0" r="0" b="0"/>
-            <wp:docPr id="4" name="Рисунок 4"/>
-            <wp:cNvGraphicFramePr>
-              <a:graphicFrameLocks xmlns:a="http://schemas.openxmlformats.org/drawingml/2006/main" noChangeAspect="1"/>
-            </wp:cNvGraphicFramePr>
-            <a:graphic xmlns:a="http://schemas.openxmlformats.org/drawingml/2006/main">
-              <a:graphicData uri="http://schemas.openxmlformats.org/drawingml/2006/picture">
-                <pic:pic xmlns:pic="http://schemas.openxmlformats.org/drawingml/2006/picture">
-                  <pic:nvPicPr>
-                    <pic:cNvPr id="0" name="Рисунок 5"/>
-                    <pic:cNvPicPr>
-                      <a:picLocks noChangeAspect="1" noChangeArrowheads="1"/>
-                    </pic:cNvPicPr>
-                  </pic:nvPicPr>
-                  <pic:blipFill>
-                    <a:blip r:embed="rId15">
-                      <a:extLst>
-                        <a:ext uri="{28A0092B-C50C-407E-A947-70E740481C1C}">
-                          <a14:useLocalDpi xmlns:a14="http://schemas.microsoft.com/office/drawing/2010/main" val="0"/>
-                        </a:ext>
-                      </a:extLst>
-                    </a:blip>
-                    <a:srcRect/>
-                    <a:stretch>
-                      <a:fillRect/>
-                    </a:stretch>
-                  </pic:blipFill>
-                  <pic:spPr bwMode="auto">
-                    <a:xfrm>
-                      <a:off x="0" y="0"/>
-                      <a:ext cx="4457700" cy="2804160"/>
-                    </a:xfrm>
-                    <a:prstGeom prst="rect">
-                      <a:avLst/>
-                    </a:prstGeom>
-                    <a:noFill/>
-                    <a:ln>
-                      <a:noFill/>
-                    </a:ln>
-                  </pic:spPr>
-                </pic:pic>
-              </a:graphicData>
-            </a:graphic>
-          </wp:inline>
-        </w:drawing>
-      </w:r>
-    </w:p>
-    <w:p>
-      <w:pPr>
-        <w:spacing w:line="240" w:lineRule="auto"/>
-        <w:ind w:left="1985" w:hanging="1276"/>
-        <w:rPr>
-          <w:rFonts w:ascii="Times New Roman" w:hAnsi="Times New Roman" w:cs="Times New Roman"/>
-          <w:color w:val="000000"/>
-          <w:sz w:val="24"/>
-          <w:szCs w:val="24"/>
-        </w:rPr>
-      </w:pPr>
-      <w:r>
-        <w:rPr>
-          <w:rFonts w:ascii="Times New Roman" w:hAnsi="Times New Roman" w:cs="Times New Roman"/>
-          <w:color w:val="000000"/>
-          <w:sz w:val="24"/>
-          <w:szCs w:val="24"/>
-        </w:rPr>
-        <w:t xml:space="preserve">Рисунок 9 – </w:t>
-      </w:r>
-      <w:r>
-        <w:rPr>
-          <w:rFonts w:ascii="Times New Roman" w:hAnsi="Times New Roman" w:cs="Times New Roman"/>
-          <w:color w:val="000000"/>
-          <w:sz w:val="24"/>
-          <w:szCs w:val="24"/>
-          <w:lang w:val="en-US"/>
-        </w:rPr>
-        <w:t xml:space="preserve">Commit </w:t>
-      </w:r>
-      <w:r>
-        <w:rPr>
-          <w:rFonts w:ascii="Times New Roman" w:hAnsi="Times New Roman" w:cs="Times New Roman"/>
-          <w:color w:val="000000"/>
-          <w:sz w:val="24"/>
-          <w:szCs w:val="24"/>
-        </w:rPr>
-        <w:t>измененных файлов.</w:t>
-      </w:r>
-    </w:p>
-    <w:p>
-      <w:pPr>
-        <w:spacing w:line="240" w:lineRule="auto"/>
-        <w:ind w:left="1985" w:hanging="1276"/>
-        <w:rPr>
-          <w:rFonts w:ascii="Times New Roman" w:hAnsi="Times New Roman" w:cs="Times New Roman"/>
-          <w:color w:val="000000"/>
-          <w:sz w:val="24"/>
-          <w:szCs w:val="24"/>
-        </w:rPr>
-      </w:pPr>
-    </w:p>
-    <w:p>
-      <w:pPr>
-        <w:spacing w:line="240" w:lineRule="auto"/>
-        <w:ind w:left="1985" w:hanging="1276"/>
-        <w:rPr>
-          <w:rFonts w:ascii="Times New Roman" w:hAnsi="Times New Roman" w:cs="Times New Roman"/>
-          <w:color w:val="000000"/>
-          <w:sz w:val="24"/>
-          <w:szCs w:val="24"/>
-        </w:rPr>
-      </w:pPr>
-    </w:p>
-    <w:p>
-      <w:pPr>
-        <w:spacing w:line="240" w:lineRule="auto"/>
-        <w:ind w:left="1985" w:hanging="1276"/>
-        <w:rPr>
-          <w:rFonts w:ascii="Times New Roman" w:hAnsi="Times New Roman" w:cs="Times New Roman"/>
-          <w:color w:val="000000"/>
-          <w:sz w:val="24"/>
-          <w:szCs w:val="24"/>
-        </w:rPr>
-      </w:pPr>
-    </w:p>
-    <w:p>
-      <w:pPr>
-        <w:spacing w:line="240" w:lineRule="auto"/>
-        <w:ind w:left="1985" w:hanging="1276"/>
-        <w:rPr>
-          <w:rFonts w:ascii="Times New Roman" w:hAnsi="Times New Roman" w:cs="Times New Roman"/>
-          <w:color w:val="000000"/>
-          <w:sz w:val="24"/>
-          <w:szCs w:val="24"/>
-        </w:rPr>
-      </w:pPr>
-    </w:p>
-    <w:p>
-      <w:pPr>
-        <w:spacing w:line="240" w:lineRule="auto"/>
-        <w:ind w:left="1985" w:hanging="1276"/>
-        <w:rPr>
-          <w:rFonts w:ascii="Times New Roman" w:hAnsi="Times New Roman" w:cs="Times New Roman"/>
-          <w:color w:val="000000"/>
-          <w:sz w:val="24"/>
-          <w:szCs w:val="24"/>
-        </w:rPr>
-      </w:pPr>
-    </w:p>
-    <w:p>
-      <w:pPr>
-        <w:spacing w:line="240" w:lineRule="auto"/>
-        <w:ind w:left="1985" w:hanging="1276"/>
-        <w:rPr>
-          <w:rFonts w:ascii="Times New Roman" w:hAnsi="Times New Roman" w:cs="Times New Roman"/>
-          <w:color w:val="000000"/>
-          <w:sz w:val="24"/>
-          <w:szCs w:val="24"/>
-        </w:rPr>
-      </w:pPr>
-    </w:p>
-    <w:p>
-      <w:pPr>
-        <w:spacing w:line="240" w:lineRule="auto"/>
-        <w:ind w:left="1985" w:hanging="1276"/>
-        <w:rPr>
-          <w:rFonts w:ascii="Times New Roman" w:hAnsi="Times New Roman" w:cs="Times New Roman"/>
-          <w:color w:val="000000"/>
-          <w:sz w:val="24"/>
-          <w:szCs w:val="24"/>
-        </w:rPr>
-      </w:pPr>
-    </w:p>
-    <w:p>
-      <w:pPr>
-        <w:spacing w:line="240" w:lineRule="auto"/>
-        <w:ind w:left="1985" w:hanging="1276"/>
         <w:rPr>
           <w:rFonts w:ascii="Times New Roman" w:hAnsi="Times New Roman" w:cs="Times New Roman"/>
           <w:color w:val="000000"/>
@@ -3047,17 +2763,15 @@
       <w:r>
         <w:rPr>
           <w:rFonts w:ascii="Times New Roman" w:hAnsi="Times New Roman" w:cs="Times New Roman"/>
-          <w:noProof/>
-          <w:color w:val="000000"/>
-          <w:sz w:val="28"/>
-          <w:szCs w:val="28"/>
-          <w:lang w:eastAsia="ru-RU"/>
+          <w:color w:val="000000"/>
+          <w:sz w:val="28"/>
+          <w:szCs w:val="28"/>
         </w:rPr>
         <w:drawing>
-          <wp:inline distT="0" distB="0" distL="0" distR="0" wp14:anchorId="7D2975F3" wp14:editId="3A9ED4ED">
-            <wp:extent cx="4480560" cy="2857500"/>
-            <wp:effectExtent l="0" t="0" r="0" b="0"/>
-            <wp:docPr id="3" name="Рисунок 3"/>
+          <wp:inline distT="0" distB="0" distL="0" distR="0" wp14:anchorId="14D385AB" wp14:editId="6939F696">
+            <wp:extent cx="5940425" cy="2414270"/>
+            <wp:effectExtent l="0" t="0" r="3175" b="5080"/>
+            <wp:docPr id="18" name="Рисунок 18"/>
             <wp:cNvGraphicFramePr>
               <a:graphicFrameLocks xmlns:a="http://schemas.openxmlformats.org/drawingml/2006/main" noChangeAspect="1"/>
             </wp:cNvGraphicFramePr>
@@ -3065,36 +2779,23 @@
               <a:graphicData uri="http://schemas.openxmlformats.org/drawingml/2006/picture">
                 <pic:pic xmlns:pic="http://schemas.openxmlformats.org/drawingml/2006/picture">
                   <pic:nvPicPr>
-                    <pic:cNvPr id="0" name="Рисунок 7"/>
-                    <pic:cNvPicPr>
-                      <a:picLocks noChangeAspect="1" noChangeArrowheads="1"/>
-                    </pic:cNvPicPr>
+                    <pic:cNvPr id="1" name=""/>
+                    <pic:cNvPicPr/>
                   </pic:nvPicPr>
                   <pic:blipFill>
-                    <a:blip r:embed="rId16">
-                      <a:extLst>
-                        <a:ext uri="{28A0092B-C50C-407E-A947-70E740481C1C}">
-                          <a14:useLocalDpi xmlns:a14="http://schemas.microsoft.com/office/drawing/2010/main" val="0"/>
-                        </a:ext>
-                      </a:extLst>
-                    </a:blip>
-                    <a:srcRect/>
+                    <a:blip r:embed="rId15"/>
                     <a:stretch>
                       <a:fillRect/>
                     </a:stretch>
                   </pic:blipFill>
-                  <pic:spPr bwMode="auto">
+                  <pic:spPr>
                     <a:xfrm>
                       <a:off x="0" y="0"/>
-                      <a:ext cx="4480560" cy="2857500"/>
+                      <a:ext cx="5940425" cy="2414270"/>
                     </a:xfrm>
                     <a:prstGeom prst="rect">
                       <a:avLst/>
                     </a:prstGeom>
-                    <a:noFill/>
-                    <a:ln>
-                      <a:noFill/>
-                    </a:ln>
                   </pic:spPr>
                 </pic:pic>
               </a:graphicData>
@@ -3173,39 +2874,19 @@
           <w:szCs w:val="28"/>
         </w:rPr>
       </w:pPr>
-    </w:p>
-    <w:p>
-      <w:pPr>
-        <w:pStyle w:val="a4"/>
-        <w:tabs>
-          <w:tab w:val="left" w:pos="1418"/>
-          <w:tab w:val="left" w:pos="7938"/>
-        </w:tabs>
-        <w:spacing w:line="240" w:lineRule="auto"/>
-        <w:ind w:left="0"/>
-        <w:jc w:val="center"/>
-        <w:rPr>
-          <w:rFonts w:ascii="Times New Roman" w:hAnsi="Times New Roman" w:cs="Times New Roman"/>
-          <w:color w:val="000000"/>
-          <w:sz w:val="28"/>
-          <w:szCs w:val="28"/>
-          <w:lang w:val="en-US"/>
-        </w:rPr>
-      </w:pPr>
-      <w:r>
-        <w:rPr>
-          <w:rFonts w:ascii="Times New Roman" w:hAnsi="Times New Roman" w:cs="Times New Roman"/>
-          <w:noProof/>
-          <w:color w:val="000000"/>
-          <w:sz w:val="28"/>
-          <w:szCs w:val="28"/>
-          <w:lang w:eastAsia="ru-RU"/>
-        </w:rPr>
+      <w:r>
+        <w:rPr>
+          <w:rFonts w:ascii="Times New Roman" w:hAnsi="Times New Roman" w:cs="Times New Roman"/>
+          <w:color w:val="000000"/>
+          <w:sz w:val="28"/>
+          <w:szCs w:val="28"/>
+        </w:rPr>
+        <w:lastRenderedPageBreak/>
         <w:drawing>
-          <wp:inline distT="0" distB="0" distL="0" distR="0" wp14:anchorId="7A5B666E" wp14:editId="1F757E1A">
-            <wp:extent cx="4511040" cy="2865120"/>
-            <wp:effectExtent l="0" t="0" r="3810" b="0"/>
-            <wp:docPr id="2" name="Рисунок 2"/>
+          <wp:inline distT="0" distB="0" distL="0" distR="0" wp14:anchorId="487AEBBD" wp14:editId="0195814A">
+            <wp:extent cx="5940425" cy="4951730"/>
+            <wp:effectExtent l="0" t="0" r="3175" b="1270"/>
+            <wp:docPr id="19" name="Рисунок 19"/>
             <wp:cNvGraphicFramePr>
               <a:graphicFrameLocks xmlns:a="http://schemas.openxmlformats.org/drawingml/2006/main" noChangeAspect="1"/>
             </wp:cNvGraphicFramePr>
@@ -3213,36 +2894,23 @@
               <a:graphicData uri="http://schemas.openxmlformats.org/drawingml/2006/picture">
                 <pic:pic xmlns:pic="http://schemas.openxmlformats.org/drawingml/2006/picture">
                   <pic:nvPicPr>
-                    <pic:cNvPr id="0" name="Рисунок 23"/>
-                    <pic:cNvPicPr>
-                      <a:picLocks noChangeAspect="1" noChangeArrowheads="1"/>
-                    </pic:cNvPicPr>
+                    <pic:cNvPr id="1" name=""/>
+                    <pic:cNvPicPr/>
                   </pic:nvPicPr>
                   <pic:blipFill>
-                    <a:blip r:embed="rId17">
-                      <a:extLst>
-                        <a:ext uri="{28A0092B-C50C-407E-A947-70E740481C1C}">
-                          <a14:useLocalDpi xmlns:a14="http://schemas.microsoft.com/office/drawing/2010/main" val="0"/>
-                        </a:ext>
-                      </a:extLst>
-                    </a:blip>
-                    <a:srcRect/>
+                    <a:blip r:embed="rId16"/>
                     <a:stretch>
                       <a:fillRect/>
                     </a:stretch>
                   </pic:blipFill>
-                  <pic:spPr bwMode="auto">
+                  <pic:spPr>
                     <a:xfrm>
                       <a:off x="0" y="0"/>
-                      <a:ext cx="4511040" cy="2865120"/>
+                      <a:ext cx="5940425" cy="4951730"/>
                     </a:xfrm>
                     <a:prstGeom prst="rect">
                       <a:avLst/>
                     </a:prstGeom>
-                    <a:noFill/>
-                    <a:ln>
-                      <a:noFill/>
-                    </a:ln>
                   </pic:spPr>
                 </pic:pic>
               </a:graphicData>
@@ -3253,28 +2921,11 @@
     </w:p>
     <w:p>
       <w:pPr>
-        <w:spacing w:line="240" w:lineRule="auto"/>
-        <w:ind w:left="1985" w:hanging="1276"/>
-        <w:rPr>
-          <w:rFonts w:ascii="Times New Roman" w:hAnsi="Times New Roman" w:cs="Times New Roman"/>
-          <w:color w:val="000000"/>
-          <w:sz w:val="24"/>
-          <w:szCs w:val="24"/>
-        </w:rPr>
-      </w:pPr>
-      <w:r>
-        <w:rPr>
-          <w:rFonts w:ascii="Times New Roman" w:hAnsi="Times New Roman" w:cs="Times New Roman"/>
-          <w:color w:val="000000"/>
-          <w:sz w:val="24"/>
-          <w:szCs w:val="24"/>
-        </w:rPr>
-        <w:t>Рисунок 11 – Содержимое локального и главного репозиториев одинаково.</w:t>
-      </w:r>
-    </w:p>
-    <w:p>
-      <w:pPr>
         <w:pStyle w:val="a4"/>
+        <w:tabs>
+          <w:tab w:val="left" w:pos="1418"/>
+          <w:tab w:val="left" w:pos="7938"/>
+        </w:tabs>
         <w:spacing w:line="240" w:lineRule="auto"/>
         <w:ind w:left="0"/>
         <w:jc w:val="center"/>
@@ -3283,78 +2934,30 @@
           <w:color w:val="000000"/>
           <w:sz w:val="28"/>
           <w:szCs w:val="28"/>
-        </w:rPr>
-      </w:pPr>
-    </w:p>
-    <w:p>
-      <w:pPr>
-        <w:pStyle w:val="a4"/>
-        <w:spacing w:line="240" w:lineRule="auto"/>
-        <w:ind w:left="0"/>
-        <w:jc w:val="center"/>
-        <w:rPr>
-          <w:rFonts w:ascii="Times New Roman" w:hAnsi="Times New Roman" w:cs="Times New Roman"/>
-          <w:color w:val="000000"/>
-          <w:sz w:val="28"/>
-          <w:szCs w:val="28"/>
-        </w:rPr>
-      </w:pPr>
-    </w:p>
-    <w:p>
-      <w:pPr>
-        <w:pStyle w:val="a4"/>
-        <w:spacing w:line="240" w:lineRule="auto"/>
-        <w:ind w:left="0"/>
-        <w:jc w:val="center"/>
-        <w:rPr>
-          <w:rFonts w:ascii="Times New Roman" w:hAnsi="Times New Roman" w:cs="Times New Roman"/>
-          <w:color w:val="000000"/>
-          <w:sz w:val="28"/>
-          <w:szCs w:val="28"/>
-        </w:rPr>
-      </w:pPr>
-    </w:p>
-    <w:p>
-      <w:pPr>
-        <w:pStyle w:val="a4"/>
-        <w:spacing w:line="240" w:lineRule="auto"/>
-        <w:ind w:left="0"/>
-        <w:jc w:val="center"/>
-        <w:rPr>
-          <w:rFonts w:ascii="Times New Roman" w:hAnsi="Times New Roman" w:cs="Times New Roman"/>
-          <w:color w:val="000000"/>
-          <w:sz w:val="28"/>
-          <w:szCs w:val="28"/>
-        </w:rPr>
-      </w:pPr>
-    </w:p>
-    <w:p>
-      <w:pPr>
-        <w:pStyle w:val="a4"/>
-        <w:spacing w:line="240" w:lineRule="auto"/>
-        <w:ind w:left="0"/>
-        <w:jc w:val="center"/>
-        <w:rPr>
-          <w:rFonts w:ascii="Times New Roman" w:hAnsi="Times New Roman" w:cs="Times New Roman"/>
-          <w:color w:val="000000"/>
-          <w:sz w:val="28"/>
-          <w:szCs w:val="28"/>
-        </w:rPr>
-      </w:pPr>
-    </w:p>
-    <w:p>
-      <w:pPr>
-        <w:pStyle w:val="a4"/>
-        <w:spacing w:line="240" w:lineRule="auto"/>
-        <w:ind w:left="0"/>
-        <w:jc w:val="center"/>
-        <w:rPr>
-          <w:rFonts w:ascii="Times New Roman" w:hAnsi="Times New Roman" w:cs="Times New Roman"/>
-          <w:color w:val="000000"/>
-          <w:sz w:val="28"/>
-          <w:szCs w:val="28"/>
-        </w:rPr>
-      </w:pPr>
+          <w:lang w:val="en-US"/>
+        </w:rPr>
+      </w:pPr>
+    </w:p>
+    <w:p>
+      <w:pPr>
+        <w:spacing w:line="240" w:lineRule="auto"/>
+        <w:ind w:left="1985" w:hanging="1276"/>
+        <w:rPr>
+          <w:rFonts w:ascii="Times New Roman" w:hAnsi="Times New Roman" w:cs="Times New Roman"/>
+          <w:color w:val="000000"/>
+          <w:sz w:val="24"/>
+          <w:szCs w:val="24"/>
+        </w:rPr>
+      </w:pPr>
+      <w:r>
+        <w:rPr>
+          <w:rFonts w:ascii="Times New Roman" w:hAnsi="Times New Roman" w:cs="Times New Roman"/>
+          <w:color w:val="000000"/>
+          <w:sz w:val="24"/>
+          <w:szCs w:val="24"/>
+        </w:rPr>
+        <w:t>Рисунок 11 – Содержимое локального и главного репозиториев одинаково.</w:t>
+      </w:r>
     </w:p>
     <w:p>
       <w:pPr>
@@ -3469,17 +3072,15 @@
       <w:r>
         <w:rPr>
           <w:rFonts w:ascii="Times New Roman" w:hAnsi="Times New Roman" w:cs="Times New Roman"/>
-          <w:noProof/>
-          <w:color w:val="000000"/>
-          <w:sz w:val="28"/>
-          <w:szCs w:val="28"/>
-          <w:lang w:eastAsia="ru-RU"/>
+          <w:color w:val="000000"/>
+          <w:sz w:val="28"/>
+          <w:szCs w:val="28"/>
         </w:rPr>
         <w:lastRenderedPageBreak/>
         <w:drawing>
-          <wp:inline distT="0" distB="0" distL="0" distR="0" wp14:anchorId="797373E6" wp14:editId="5D323132">
-            <wp:extent cx="4495800" cy="4549140"/>
-            <wp:effectExtent l="0" t="0" r="0" b="3810"/>
+          <wp:inline distT="0" distB="0" distL="0" distR="0" wp14:anchorId="566CAEB4" wp14:editId="23C2C50E">
+            <wp:extent cx="5940425" cy="4878070"/>
+            <wp:effectExtent l="0" t="0" r="3175" b="0"/>
             <wp:docPr id="1" name="Рисунок 1"/>
             <wp:cNvGraphicFramePr>
               <a:graphicFrameLocks xmlns:a="http://schemas.openxmlformats.org/drawingml/2006/main" noChangeAspect="1"/>
@@ -3488,36 +3089,23 @@
               <a:graphicData uri="http://schemas.openxmlformats.org/drawingml/2006/picture">
                 <pic:pic xmlns:pic="http://schemas.openxmlformats.org/drawingml/2006/picture">
                   <pic:nvPicPr>
-                    <pic:cNvPr id="0" name="Рисунок 8"/>
-                    <pic:cNvPicPr>
-                      <a:picLocks noChangeAspect="1" noChangeArrowheads="1"/>
-                    </pic:cNvPicPr>
+                    <pic:cNvPr id="1" name=""/>
+                    <pic:cNvPicPr/>
                   </pic:nvPicPr>
                   <pic:blipFill>
-                    <a:blip r:embed="rId18">
-                      <a:extLst>
-                        <a:ext uri="{28A0092B-C50C-407E-A947-70E740481C1C}">
-                          <a14:useLocalDpi xmlns:a14="http://schemas.microsoft.com/office/drawing/2010/main" val="0"/>
-                        </a:ext>
-                      </a:extLst>
-                    </a:blip>
-                    <a:srcRect/>
+                    <a:blip r:embed="rId17"/>
                     <a:stretch>
                       <a:fillRect/>
                     </a:stretch>
                   </pic:blipFill>
-                  <pic:spPr bwMode="auto">
+                  <pic:spPr>
                     <a:xfrm>
                       <a:off x="0" y="0"/>
-                      <a:ext cx="4495800" cy="4549140"/>
+                      <a:ext cx="5940425" cy="4878070"/>
                     </a:xfrm>
                     <a:prstGeom prst="rect">
                       <a:avLst/>
                     </a:prstGeom>
-                    <a:noFill/>
-                    <a:ln>
-                      <a:noFill/>
-                    </a:ln>
                   </pic:spPr>
                 </pic:pic>
               </a:graphicData>

</xml_diff>